<commit_message>
Diagramas em Folha A3 e A4
Como alguns diagramas são menores não vi necessidade de imprimir todos
em folha A3.
</commit_message>
<xml_diff>
--- a/DiagramasA3.docx
+++ b/DiagramasA3.docx
@@ -2,199 +2,24 @@
 <file path=word/document.xml><?xml version="1.0" encoding="utf-8"?>
 <w:document xmlns:wpc="http://schemas.microsoft.com/office/word/2010/wordprocessingCanvas" xmlns:mc="http://schemas.openxmlformats.org/markup-compatibility/2006" xmlns:o="urn:schemas-microsoft-com:office:office" xmlns:r="http://schemas.openxmlformats.org/officeDocument/2006/relationships" xmlns:m="http://schemas.openxmlformats.org/officeDocument/2006/math" xmlns:v="urn:schemas-microsoft-com:vml" xmlns:wp14="http://schemas.microsoft.com/office/word/2010/wordprocessingDrawing" xmlns:wp="http://schemas.openxmlformats.org/drawingml/2006/wordprocessingDrawing" xmlns:w10="urn:schemas-microsoft-com:office:word" xmlns:w="http://schemas.openxmlformats.org/wordprocessingml/2006/main" xmlns:w14="http://schemas.microsoft.com/office/word/2010/wordml" xmlns:wpg="http://schemas.microsoft.com/office/word/2010/wordprocessingGroup" xmlns:wpi="http://schemas.microsoft.com/office/word/2010/wordprocessingInk" xmlns:wne="http://schemas.microsoft.com/office/word/2006/wordml" xmlns:wps="http://schemas.microsoft.com/office/word/2010/wordprocessingShape" mc:Ignorable="w14 wp14">
   <w:body>
+    <w:p/>
     <w:p>
       <w:r>
         <w:rPr>
           <w:noProof/>
           <w:lang w:eastAsia="pt-BR"/>
         </w:rPr>
-        <mc:AlternateContent>
-          <mc:Choice Requires="wps">
-            <w:drawing>
-              <wp:anchor distT="45720" distB="45720" distL="114300" distR="114300" simplePos="0" relativeHeight="251665408" behindDoc="0" locked="0" layoutInCell="1" allowOverlap="1" wp14:anchorId="55A30079" wp14:editId="6955F400">
-                <wp:simplePos x="0" y="0"/>
-                <wp:positionH relativeFrom="margin">
-                  <wp:posOffset>4691380</wp:posOffset>
-                </wp:positionH>
-                <wp:positionV relativeFrom="paragraph">
-                  <wp:posOffset>-427990</wp:posOffset>
-                </wp:positionV>
-                <wp:extent cx="3725545" cy="1404620"/>
-                <wp:effectExtent l="0" t="0" r="8255" b="0"/>
-                <wp:wrapSquare wrapText="bothSides"/>
-                <wp:docPr id="9" name="Caixa de Texto 2"/>
-                <wp:cNvGraphicFramePr>
-                  <a:graphicFrameLocks xmlns:a="http://schemas.openxmlformats.org/drawingml/2006/main"/>
-                </wp:cNvGraphicFramePr>
-                <a:graphic xmlns:a="http://schemas.openxmlformats.org/drawingml/2006/main">
-                  <a:graphicData uri="http://schemas.microsoft.com/office/word/2010/wordprocessingShape">
-                    <wps:wsp>
-                      <wps:cNvSpPr txBox="1">
-                        <a:spLocks noChangeArrowheads="1"/>
-                      </wps:cNvSpPr>
-                      <wps:spPr bwMode="auto">
-                        <a:xfrm>
-                          <a:off x="0" y="0"/>
-                          <a:ext cx="3725545" cy="1404620"/>
-                        </a:xfrm>
-                        <a:prstGeom prst="rect">
-                          <a:avLst/>
-                        </a:prstGeom>
-                        <a:solidFill>
-                          <a:srgbClr val="FFFFFF"/>
-                        </a:solidFill>
-                        <a:ln w="9525">
-                          <a:noFill/>
-                          <a:miter lim="800000"/>
-                          <a:headEnd/>
-                          <a:tailEnd/>
-                        </a:ln>
-                      </wps:spPr>
-                      <wps:txbx>
-                        <w:txbxContent>
-                          <w:p>
-                            <w:pPr>
-                              <w:pStyle w:val="Ttulo1"/>
-                              <w:jc w:val="center"/>
-                            </w:pPr>
-                            <w:r>
-                              <w:t>Diagrama d</w:t>
-                            </w:r>
-                            <w:r>
-                              <w:t>e Componentes</w:t>
-                            </w:r>
-                          </w:p>
-                        </w:txbxContent>
-                      </wps:txbx>
-                      <wps:bodyPr rot="0" vert="horz" wrap="square" lIns="91440" tIns="45720" rIns="91440" bIns="45720" anchor="t" anchorCtr="0">
-                        <a:spAutoFit/>
-                      </wps:bodyPr>
-                    </wps:wsp>
-                  </a:graphicData>
-                </a:graphic>
-                <wp14:sizeRelH relativeFrom="margin">
-                  <wp14:pctWidth>0</wp14:pctWidth>
-                </wp14:sizeRelH>
-                <wp14:sizeRelV relativeFrom="margin">
-                  <wp14:pctHeight>20000</wp14:pctHeight>
-                </wp14:sizeRelV>
-              </wp:anchor>
-            </w:drawing>
-          </mc:Choice>
-          <mc:Fallback>
-            <w:pict>
-              <v:shapetype id="_x0000_t202" coordsize="21600,21600" o:spt="202" path="m,l,21600r21600,l21600,xe">
-                <v:stroke joinstyle="miter"/>
-                <v:path gradientshapeok="t" o:connecttype="rect"/>
-              </v:shapetype>
-              <v:shape id="Caixa de Texto 2" o:spid="_x0000_s1026" type="#_x0000_t202" style="position:absolute;margin-left:369.4pt;margin-top:-33.7pt;width:293.35pt;height:110.6pt;z-index:251665408;visibility:visible;mso-wrap-style:square;mso-width-percent:0;mso-height-percent:200;mso-wrap-distance-left:9pt;mso-wrap-distance-top:3.6pt;mso-wrap-distance-right:9pt;mso-wrap-distance-bottom:3.6pt;mso-position-horizontal:absolute;mso-position-horizontal-relative:margin;mso-position-vertical:absolute;mso-position-vertical-relative:text;mso-width-percent:0;mso-height-percent:200;mso-width-relative:margin;mso-height-relative:margin;v-text-anchor:top" o:gfxdata="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" stroked="f">
-                <v:textbox style="mso-fit-shape-to-text:t">
-                  <w:txbxContent>
-                    <w:p>
-                      <w:pPr>
-                        <w:pStyle w:val="Ttulo1"/>
-                        <w:jc w:val="center"/>
-                      </w:pPr>
-                      <w:r>
-                        <w:t>Diagrama d</w:t>
-                      </w:r>
-                      <w:r>
-                        <w:t>e Componentes</w:t>
-                      </w:r>
-                    </w:p>
-                  </w:txbxContent>
-                </v:textbox>
-                <w10:wrap type="square" anchorx="margin"/>
-              </v:shape>
-            </w:pict>
-          </mc:Fallback>
-        </mc:AlternateContent>
-      </w:r>
-    </w:p>
-    <w:p>
-      <w:r>
         <w:drawing>
-          <wp:anchor distT="0" distB="0" distL="114300" distR="114300" simplePos="0" relativeHeight="251666432" behindDoc="0" locked="0" layoutInCell="1" allowOverlap="1" wp14:anchorId="4B8862FF" wp14:editId="4A4AB33E">
+          <wp:anchor distT="0" distB="0" distL="114300" distR="114300" simplePos="0" relativeHeight="251672576" behindDoc="0" locked="0" layoutInCell="1" allowOverlap="1" wp14:anchorId="2C17872B" wp14:editId="1DA95078">
             <wp:simplePos x="0" y="0"/>
             <wp:positionH relativeFrom="column">
-              <wp:posOffset>3134360</wp:posOffset>
+              <wp:posOffset>-655683</wp:posOffset>
             </wp:positionH>
             <wp:positionV relativeFrom="paragraph">
-              <wp:posOffset>439917</wp:posOffset>
+              <wp:posOffset>395605</wp:posOffset>
             </wp:positionV>
-            <wp:extent cx="7434470" cy="8550694"/>
-            <wp:effectExtent l="0" t="0" r="0" b="3175"/>
-            <wp:wrapNone/>
-            <wp:docPr id="14" name="Imagem 14"/>
-            <wp:cNvGraphicFramePr>
-              <a:graphicFrameLocks xmlns:a="http://schemas.openxmlformats.org/drawingml/2006/main" noChangeAspect="1"/>
-            </wp:cNvGraphicFramePr>
-            <a:graphic xmlns:a="http://schemas.openxmlformats.org/drawingml/2006/main">
-              <a:graphicData uri="http://schemas.openxmlformats.org/drawingml/2006/picture">
-                <pic:pic xmlns:pic="http://schemas.openxmlformats.org/drawingml/2006/picture">
-                  <pic:nvPicPr>
-                    <pic:cNvPr id="0" name=""/>
-                    <pic:cNvPicPr/>
-                  </pic:nvPicPr>
-                  <pic:blipFill rotWithShape="1">
-                    <a:blip r:embed="rId7" cstate="print">
-                      <a:extLst>
-                        <a:ext uri="{28A0092B-C50C-407E-A947-70E740481C1C}">
-                          <a14:useLocalDpi xmlns:a14="http://schemas.microsoft.com/office/drawing/2010/main" val="0"/>
-                        </a:ext>
-                      </a:extLst>
-                    </a:blip>
-                    <a:srcRect l="1597" t="3370" r="27893" b="5393"/>
-                    <a:stretch/>
-                  </pic:blipFill>
-                  <pic:spPr bwMode="auto">
-                    <a:xfrm>
-                      <a:off x="0" y="0"/>
-                      <a:ext cx="7434470" cy="8550694"/>
-                    </a:xfrm>
-                    <a:prstGeom prst="rect">
-                      <a:avLst/>
-                    </a:prstGeom>
-                    <a:ln>
-                      <a:noFill/>
-                    </a:ln>
-                    <a:extLst>
-                      <a:ext uri="{53640926-AAD7-44D8-BBD7-CCE9431645EC}">
-                        <a14:shadowObscured xmlns:a14="http://schemas.microsoft.com/office/drawing/2010/main"/>
-                      </a:ext>
-                    </a:extLst>
-                  </pic:spPr>
-                </pic:pic>
-              </a:graphicData>
-            </a:graphic>
-            <wp14:sizeRelH relativeFrom="page">
-              <wp14:pctWidth>0</wp14:pctWidth>
-            </wp14:sizeRelH>
-            <wp14:sizeRelV relativeFrom="page">
-              <wp14:pctHeight>0</wp14:pctHeight>
-            </wp14:sizeRelV>
-          </wp:anchor>
-        </w:drawing>
-      </w:r>
-      <w:r>
-        <w:br w:type="page"/>
-      </w:r>
-    </w:p>
-    <w:p>
-      <w:bookmarkStart w:id="0" w:name="_GoBack"/>
-      <w:r>
-        <w:lastRenderedPageBreak/>
-        <w:drawing>
-          <wp:anchor distT="0" distB="0" distL="114300" distR="114300" simplePos="0" relativeHeight="251672576" behindDoc="0" locked="0" layoutInCell="1" allowOverlap="1">
-            <wp:simplePos x="0" y="0"/>
-            <wp:positionH relativeFrom="column">
-              <wp:posOffset>-124985</wp:posOffset>
-            </wp:positionH>
-            <wp:positionV relativeFrom="paragraph">
-              <wp:posOffset>609324</wp:posOffset>
-            </wp:positionV>
-            <wp:extent cx="13747074" cy="8268776"/>
-            <wp:effectExtent l="0" t="0" r="7620" b="0"/>
+            <wp:extent cx="14647030" cy="8810094"/>
+            <wp:effectExtent l="0" t="0" r="2540" b="0"/>
             <wp:wrapNone/>
             <wp:docPr id="18" name="Imagem 18"/>
             <wp:cNvGraphicFramePr>
@@ -208,7 +33,7 @@
                     <pic:cNvPicPr/>
                   </pic:nvPicPr>
                   <pic:blipFill>
-                    <a:blip r:embed="rId8" cstate="print">
+                    <a:blip r:embed="rId7" cstate="print">
                       <a:extLst>
                         <a:ext uri="{28A0092B-C50C-407E-A947-70E740481C1C}">
                           <a14:useLocalDpi xmlns:a14="http://schemas.microsoft.com/office/drawing/2010/main" val="0"/>
@@ -222,7 +47,7 @@
                   <pic:spPr>
                     <a:xfrm>
                       <a:off x="0" y="0"/>
-                      <a:ext cx="13747074" cy="8268776"/>
+                      <a:ext cx="14647030" cy="8810094"/>
                     </a:xfrm>
                     <a:prstGeom prst="rect">
                       <a:avLst/>
@@ -240,10 +65,11 @@
           </wp:anchor>
         </w:drawing>
       </w:r>
-      <w:bookmarkEnd w:id="0"/>
       <w:r>
         <w:br w:type="page"/>
       </w:r>
+      <w:bookmarkStart w:id="0" w:name="_GoBack"/>
+      <w:bookmarkEnd w:id="0"/>
       <w:r>
         <w:rPr>
           <w:noProof/>
@@ -299,10 +125,7 @@
                               <w:jc w:val="center"/>
                             </w:pPr>
                             <w:r>
-                              <w:t>Diagrama d</w:t>
-                            </w:r>
-                            <w:r>
-                              <w:t>e Sequência</w:t>
+                              <w:t>Diagrama de Sequência</w:t>
                             </w:r>
                           </w:p>
                         </w:txbxContent>
@@ -349,178 +172,7 @@
       </w:r>
     </w:p>
     <w:p/>
-    <w:p>
-      <w:r>
-        <w:drawing>
-          <wp:anchor distT="0" distB="0" distL="114300" distR="114300" simplePos="0" relativeHeight="251669504" behindDoc="0" locked="0" layoutInCell="1" allowOverlap="1">
-            <wp:simplePos x="0" y="0"/>
-            <wp:positionH relativeFrom="column">
-              <wp:posOffset>-85090</wp:posOffset>
-            </wp:positionH>
-            <wp:positionV relativeFrom="paragraph">
-              <wp:posOffset>339043</wp:posOffset>
-            </wp:positionV>
-            <wp:extent cx="13437704" cy="9115913"/>
-            <wp:effectExtent l="0" t="0" r="0" b="9525"/>
-            <wp:wrapNone/>
-            <wp:docPr id="16" name="Imagem 16"/>
-            <wp:cNvGraphicFramePr>
-              <a:graphicFrameLocks xmlns:a="http://schemas.openxmlformats.org/drawingml/2006/main" noChangeAspect="1"/>
-            </wp:cNvGraphicFramePr>
-            <a:graphic xmlns:a="http://schemas.openxmlformats.org/drawingml/2006/main">
-              <a:graphicData uri="http://schemas.openxmlformats.org/drawingml/2006/picture">
-                <pic:pic xmlns:pic="http://schemas.openxmlformats.org/drawingml/2006/picture">
-                  <pic:nvPicPr>
-                    <pic:cNvPr id="0" name=""/>
-                    <pic:cNvPicPr/>
-                  </pic:nvPicPr>
-                  <pic:blipFill rotWithShape="1">
-                    <a:blip r:embed="rId9" cstate="print">
-                      <a:extLst>
-                        <a:ext uri="{28A0092B-C50C-407E-A947-70E740481C1C}">
-                          <a14:useLocalDpi xmlns:a14="http://schemas.microsoft.com/office/drawing/2010/main" val="0"/>
-                        </a:ext>
-                      </a:extLst>
-                    </a:blip>
-                    <a:srcRect l="9020" t="7428" r="2489" b="2982"/>
-                    <a:stretch/>
-                  </pic:blipFill>
-                  <pic:spPr bwMode="auto">
-                    <a:xfrm>
-                      <a:off x="0" y="0"/>
-                      <a:ext cx="13437704" cy="9115913"/>
-                    </a:xfrm>
-                    <a:prstGeom prst="rect">
-                      <a:avLst/>
-                    </a:prstGeom>
-                    <a:ln>
-                      <a:noFill/>
-                    </a:ln>
-                    <a:extLst>
-                      <a:ext uri="{53640926-AAD7-44D8-BBD7-CCE9431645EC}">
-                        <a14:shadowObscured xmlns:a14="http://schemas.microsoft.com/office/drawing/2010/main"/>
-                      </a:ext>
-                    </a:extLst>
-                  </pic:spPr>
-                </pic:pic>
-              </a:graphicData>
-            </a:graphic>
-            <wp14:sizeRelH relativeFrom="page">
-              <wp14:pctWidth>0</wp14:pctWidth>
-            </wp14:sizeRelH>
-            <wp14:sizeRelV relativeFrom="page">
-              <wp14:pctHeight>0</wp14:pctHeight>
-            </wp14:sizeRelV>
-          </wp:anchor>
-        </w:drawing>
-      </w:r>
-      <w:r>
-        <w:br w:type="page"/>
-      </w:r>
-      <w:r>
-        <w:rPr>
-          <w:noProof/>
-          <w:lang w:eastAsia="pt-BR"/>
-        </w:rPr>
-        <mc:AlternateContent>
-          <mc:Choice Requires="wps">
-            <w:drawing>
-              <wp:anchor distT="45720" distB="45720" distL="114300" distR="114300" simplePos="0" relativeHeight="251668480" behindDoc="0" locked="0" layoutInCell="1" allowOverlap="1" wp14:anchorId="02CC3804" wp14:editId="6F8DA0F5">
-                <wp:simplePos x="0" y="0"/>
-                <wp:positionH relativeFrom="margin">
-                  <wp:posOffset>4843780</wp:posOffset>
-                </wp:positionH>
-                <wp:positionV relativeFrom="paragraph">
-                  <wp:posOffset>-275590</wp:posOffset>
-                </wp:positionV>
-                <wp:extent cx="3725545" cy="1404620"/>
-                <wp:effectExtent l="0" t="0" r="8255" b="0"/>
-                <wp:wrapSquare wrapText="bothSides"/>
-                <wp:docPr id="15" name="Caixa de Texto 2"/>
-                <wp:cNvGraphicFramePr>
-                  <a:graphicFrameLocks xmlns:a="http://schemas.openxmlformats.org/drawingml/2006/main"/>
-                </wp:cNvGraphicFramePr>
-                <a:graphic xmlns:a="http://schemas.openxmlformats.org/drawingml/2006/main">
-                  <a:graphicData uri="http://schemas.microsoft.com/office/word/2010/wordprocessingShape">
-                    <wps:wsp>
-                      <wps:cNvSpPr txBox="1">
-                        <a:spLocks noChangeArrowheads="1"/>
-                      </wps:cNvSpPr>
-                      <wps:spPr bwMode="auto">
-                        <a:xfrm>
-                          <a:off x="0" y="0"/>
-                          <a:ext cx="3725545" cy="1404620"/>
-                        </a:xfrm>
-                        <a:prstGeom prst="rect">
-                          <a:avLst/>
-                        </a:prstGeom>
-                        <a:solidFill>
-                          <a:srgbClr val="FFFFFF"/>
-                        </a:solidFill>
-                        <a:ln w="9525">
-                          <a:noFill/>
-                          <a:miter lim="800000"/>
-                          <a:headEnd/>
-                          <a:tailEnd/>
-                        </a:ln>
-                      </wps:spPr>
-                      <wps:txbx>
-                        <w:txbxContent>
-                          <w:p>
-                            <w:pPr>
-                              <w:pStyle w:val="Ttulo1"/>
-                              <w:jc w:val="center"/>
-                            </w:pPr>
-                            <w:r>
-                              <w:t>Diagrama d</w:t>
-                            </w:r>
-                            <w:r>
-                              <w:t>e Estados</w:t>
-                            </w:r>
-                          </w:p>
-                        </w:txbxContent>
-                      </wps:txbx>
-                      <wps:bodyPr rot="0" vert="horz" wrap="square" lIns="91440" tIns="45720" rIns="91440" bIns="45720" anchor="t" anchorCtr="0">
-                        <a:spAutoFit/>
-                      </wps:bodyPr>
-                    </wps:wsp>
-                  </a:graphicData>
-                </a:graphic>
-                <wp14:sizeRelH relativeFrom="margin">
-                  <wp14:pctWidth>0</wp14:pctWidth>
-                </wp14:sizeRelH>
-                <wp14:sizeRelV relativeFrom="margin">
-                  <wp14:pctHeight>20000</wp14:pctHeight>
-                </wp14:sizeRelV>
-              </wp:anchor>
-            </w:drawing>
-          </mc:Choice>
-          <mc:Fallback>
-            <w:pict>
-              <v:shape id="_x0000_s1028" type="#_x0000_t202" style="position:absolute;margin-left:381.4pt;margin-top:-21.7pt;width:293.35pt;height:110.6pt;z-index:251668480;visibility:visible;mso-wrap-style:square;mso-width-percent:0;mso-height-percent:200;mso-wrap-distance-left:9pt;mso-wrap-distance-top:3.6pt;mso-wrap-distance-right:9pt;mso-wrap-distance-bottom:3.6pt;mso-position-horizontal:absolute;mso-position-horizontal-relative:margin;mso-position-vertical:absolute;mso-position-vertical-relative:text;mso-width-percent:0;mso-height-percent:200;mso-width-relative:margin;mso-height-relative:margin;v-text-anchor:top" o:gfxdata="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" stroked="f">
-                <v:textbox style="mso-fit-shape-to-text:t">
-                  <w:txbxContent>
-                    <w:p>
-                      <w:pPr>
-                        <w:pStyle w:val="Ttulo1"/>
-                        <w:jc w:val="center"/>
-                      </w:pPr>
-                      <w:r>
-                        <w:t>Diagrama d</w:t>
-                      </w:r>
-                      <w:r>
-                        <w:t>e Estados</w:t>
-                      </w:r>
-                    </w:p>
-                  </w:txbxContent>
-                </v:textbox>
-                <w10:wrap type="square" anchorx="margin"/>
-              </v:shape>
-            </w:pict>
-          </mc:Fallback>
-        </mc:AlternateContent>
-      </w:r>
-    </w:p>
+    <w:p/>
     <w:p/>
     <w:p>
       <w:r>
@@ -623,8 +275,12 @@
     </w:p>
     <w:p>
       <w:r>
+        <w:rPr>
+          <w:noProof/>
+          <w:lang w:eastAsia="pt-BR"/>
+        </w:rPr>
         <w:drawing>
-          <wp:anchor distT="0" distB="0" distL="114300" distR="114300" simplePos="0" relativeHeight="251663360" behindDoc="0" locked="0" layoutInCell="1" allowOverlap="1">
+          <wp:anchor distT="0" distB="0" distL="114300" distR="114300" simplePos="0" relativeHeight="251663360" behindDoc="0" locked="0" layoutInCell="1" allowOverlap="1" wp14:anchorId="3780013A" wp14:editId="44BBD6E7">
             <wp:simplePos x="0" y="0"/>
             <wp:positionH relativeFrom="column">
               <wp:posOffset>-204690</wp:posOffset>
@@ -647,7 +303,7 @@
                     <pic:cNvPicPr/>
                   </pic:nvPicPr>
                   <pic:blipFill>
-                    <a:blip r:embed="rId10">
+                    <a:blip r:embed="rId8">
                       <a:extLst>
                         <a:ext uri="{28A0092B-C50C-407E-A947-70E740481C1C}">
                           <a14:useLocalDpi xmlns:a14="http://schemas.microsoft.com/office/drawing/2010/main" val="0"/>
@@ -666,183 +322,6 @@
                     <a:prstGeom prst="rect">
                       <a:avLst/>
                     </a:prstGeom>
-                  </pic:spPr>
-                </pic:pic>
-              </a:graphicData>
-            </a:graphic>
-            <wp14:sizeRelH relativeFrom="page">
-              <wp14:pctWidth>0</wp14:pctWidth>
-            </wp14:sizeRelH>
-            <wp14:sizeRelV relativeFrom="page">
-              <wp14:pctHeight>0</wp14:pctHeight>
-            </wp14:sizeRelV>
-          </wp:anchor>
-        </w:drawing>
-      </w:r>
-      <w:r>
-        <w:br w:type="page"/>
-      </w:r>
-    </w:p>
-    <w:p>
-      <w:r>
-        <w:rPr>
-          <w:noProof/>
-          <w:lang w:eastAsia="pt-BR"/>
-        </w:rPr>
-        <w:lastRenderedPageBreak/>
-        <mc:AlternateContent>
-          <mc:Choice Requires="wps">
-            <w:drawing>
-              <wp:anchor distT="45720" distB="45720" distL="114300" distR="114300" simplePos="0" relativeHeight="251659264" behindDoc="0" locked="0" layoutInCell="1" allowOverlap="1" wp14:anchorId="35835EAA" wp14:editId="0BD37CE6">
-                <wp:simplePos x="0" y="0"/>
-                <wp:positionH relativeFrom="margin">
-                  <wp:posOffset>3814445</wp:posOffset>
-                </wp:positionH>
-                <wp:positionV relativeFrom="paragraph">
-                  <wp:posOffset>-810260</wp:posOffset>
-                </wp:positionV>
-                <wp:extent cx="2360930" cy="1404620"/>
-                <wp:effectExtent l="0" t="0" r="5715" b="0"/>
-                <wp:wrapSquare wrapText="bothSides"/>
-                <wp:docPr id="217" name="Caixa de Texto 2"/>
-                <wp:cNvGraphicFramePr>
-                  <a:graphicFrameLocks xmlns:a="http://schemas.openxmlformats.org/drawingml/2006/main"/>
-                </wp:cNvGraphicFramePr>
-                <a:graphic xmlns:a="http://schemas.openxmlformats.org/drawingml/2006/main">
-                  <a:graphicData uri="http://schemas.microsoft.com/office/word/2010/wordprocessingShape">
-                    <wps:wsp>
-                      <wps:cNvSpPr txBox="1">
-                        <a:spLocks noChangeArrowheads="1"/>
-                      </wps:cNvSpPr>
-                      <wps:spPr bwMode="auto">
-                        <a:xfrm>
-                          <a:off x="0" y="0"/>
-                          <a:ext cx="2360930" cy="1404620"/>
-                        </a:xfrm>
-                        <a:prstGeom prst="rect">
-                          <a:avLst/>
-                        </a:prstGeom>
-                        <a:solidFill>
-                          <a:srgbClr val="FFFFFF"/>
-                        </a:solidFill>
-                        <a:ln w="9525">
-                          <a:noFill/>
-                          <a:miter lim="800000"/>
-                          <a:headEnd/>
-                          <a:tailEnd/>
-                        </a:ln>
-                      </wps:spPr>
-                      <wps:txbx>
-                        <w:txbxContent>
-                          <w:p>
-                            <w:pPr>
-                              <w:pStyle w:val="Ttulo1"/>
-                              <w:jc w:val="center"/>
-                            </w:pPr>
-                            <w:r>
-                              <w:t xml:space="preserve">Diagrama de </w:t>
-                            </w:r>
-                            <w:proofErr w:type="spellStart"/>
-                            <w:r>
-                              <w:t>CDU’s</w:t>
-                            </w:r>
-                            <w:proofErr w:type="spellEnd"/>
-                          </w:p>
-                        </w:txbxContent>
-                      </wps:txbx>
-                      <wps:bodyPr rot="0" vert="horz" wrap="square" lIns="91440" tIns="45720" rIns="91440" bIns="45720" anchor="t" anchorCtr="0">
-                        <a:spAutoFit/>
-                      </wps:bodyPr>
-                    </wps:wsp>
-                  </a:graphicData>
-                </a:graphic>
-                <wp14:sizeRelH relativeFrom="margin">
-                  <wp14:pctWidth>40000</wp14:pctWidth>
-                </wp14:sizeRelH>
-                <wp14:sizeRelV relativeFrom="margin">
-                  <wp14:pctHeight>20000</wp14:pctHeight>
-                </wp14:sizeRelV>
-              </wp:anchor>
-            </w:drawing>
-          </mc:Choice>
-          <mc:Fallback>
-            <w:pict>
-              <v:shape id="_x0000_s1030" type="#_x0000_t202" style="position:absolute;margin-left:300.35pt;margin-top:-63.8pt;width:185.9pt;height:110.6pt;z-index:251659264;visibility:visible;mso-wrap-style:square;mso-width-percent:400;mso-height-percent:200;mso-wrap-distance-left:9pt;mso-wrap-distance-top:3.6pt;mso-wrap-distance-right:9pt;mso-wrap-distance-bottom:3.6pt;mso-position-horizontal:absolute;mso-position-horizontal-relative:margin;mso-position-vertical:absolute;mso-position-vertical-relative:text;mso-width-percent:400;mso-height-percent:200;mso-width-relative:margin;mso-height-relative:margin;v-text-anchor:top" o:gfxdata="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" stroked="f">
-                <v:textbox style="mso-fit-shape-to-text:t">
-                  <w:txbxContent>
-                    <w:p>
-                      <w:pPr>
-                        <w:pStyle w:val="Ttulo1"/>
-                        <w:jc w:val="center"/>
-                      </w:pPr>
-                      <w:r>
-                        <w:t xml:space="preserve">Diagrama de </w:t>
-                      </w:r>
-                      <w:proofErr w:type="spellStart"/>
-                      <w:r>
-                        <w:t>CDU’s</w:t>
-                      </w:r>
-                      <w:proofErr w:type="spellEnd"/>
-                    </w:p>
-                  </w:txbxContent>
-                </v:textbox>
-                <w10:wrap type="square" anchorx="margin"/>
-              </v:shape>
-            </w:pict>
-          </mc:Fallback>
-        </mc:AlternateContent>
-      </w:r>
-      <w:r>
-        <w:drawing>
-          <wp:anchor distT="0" distB="0" distL="114300" distR="114300" simplePos="0" relativeHeight="251660288" behindDoc="0" locked="0" layoutInCell="1" allowOverlap="1" wp14:anchorId="2CEE5763" wp14:editId="4E9B43C3">
-            <wp:simplePos x="0" y="0"/>
-            <wp:positionH relativeFrom="column">
-              <wp:posOffset>1332313</wp:posOffset>
-            </wp:positionH>
-            <wp:positionV relativeFrom="paragraph">
-              <wp:posOffset>12866</wp:posOffset>
-            </wp:positionV>
-            <wp:extent cx="9902556" cy="9448800"/>
-            <wp:effectExtent l="0" t="0" r="3810" b="0"/>
-            <wp:wrapNone/>
-            <wp:docPr id="1" name="Imagem 1"/>
-            <wp:cNvGraphicFramePr>
-              <a:graphicFrameLocks xmlns:a="http://schemas.openxmlformats.org/drawingml/2006/main" noChangeAspect="1"/>
-            </wp:cNvGraphicFramePr>
-            <a:graphic xmlns:a="http://schemas.openxmlformats.org/drawingml/2006/main">
-              <a:graphicData uri="http://schemas.openxmlformats.org/drawingml/2006/picture">
-                <pic:pic xmlns:pic="http://schemas.openxmlformats.org/drawingml/2006/picture">
-                  <pic:nvPicPr>
-                    <pic:cNvPr id="0" name=""/>
-                    <pic:cNvPicPr/>
-                  </pic:nvPicPr>
-                  <pic:blipFill rotWithShape="1">
-                    <a:blip r:embed="rId11" cstate="print">
-                      <a:extLst>
-                        <a:ext uri="{28A0092B-C50C-407E-A947-70E740481C1C}">
-                          <a14:useLocalDpi xmlns:a14="http://schemas.microsoft.com/office/drawing/2010/main" val="0"/>
-                        </a:ext>
-                      </a:extLst>
-                    </a:blip>
-                    <a:srcRect l="11086" t="3874" r="4977" b="15451"/>
-                    <a:stretch/>
-                  </pic:blipFill>
-                  <pic:spPr bwMode="auto">
-                    <a:xfrm>
-                      <a:off x="0" y="0"/>
-                      <a:ext cx="9902556" cy="9448800"/>
-                    </a:xfrm>
-                    <a:prstGeom prst="rect">
-                      <a:avLst/>
-                    </a:prstGeom>
-                    <a:ln>
-                      <a:noFill/>
-                    </a:ln>
-                    <a:extLst>
-                      <a:ext uri="{53640926-AAD7-44D8-BBD7-CCE9431645EC}">
-                        <a14:shadowObscured xmlns:a14="http://schemas.microsoft.com/office/drawing/2010/main"/>
-                      </a:ext>
-                    </a:extLst>
                   </pic:spPr>
                 </pic:pic>
               </a:graphicData>
@@ -1768,7 +1247,7 @@
   <a:extraClrSchemeLst/>
   <a:extLst>
     <a:ext uri="{05A4C25C-085E-4340-85A3-A5531E510DB2}">
-      <thm15:themeFamily xmlns:thm15="http://schemas.microsoft.com/office/thememl/2012/main" xmlns="" name="Office Theme" id="{62F939B6-93AF-4DB8-9C6B-D6C7DFDC589F}" vid="{4A3C46E8-61CC-4603-A589-7422A47A8E4A}"/>
+      <thm15:themeFamily xmlns="" xmlns:thm15="http://schemas.microsoft.com/office/thememl/2012/main" name="Office Theme" id="{62F939B6-93AF-4DB8-9C6B-D6C7DFDC589F}" vid="{4A3C46E8-61CC-4603-A589-7422A47A8E4A}"/>
     </a:ext>
   </a:extLst>
 </a:theme>

</xml_diff>